<commit_message>
Add more SQL Notes
</commit_message>
<xml_diff>
--- a/Chapter 8 Questions.docx
+++ b/Chapter 8 Questions.docx
@@ -348,8 +348,19 @@
           <w:sz w:val="16"/>
           <w:szCs w:val="16"/>
         </w:rPr>
-        <w:t>SELECT TRIP_ID, TRIP_NAME FROM TRIP WHERE LOWER(START_LOCATION) = 'bar harbor';</w:t>
-      </w:r>
+        <w:t>SELECT TRIP_ID, TRIP_NAME FROM TRIP WHERE LOWER(START_LOCATION) = 'bar harbor</w:t>
+      </w:r>
+      <w:proofErr w:type="gramStart"/>
+      <w:r>
+        <w:rPr>
+          <w:rFonts w:eastAsia="Times New Roman" w:cstheme="minorHAnsi"/>
+          <w:color w:val="000000" w:themeColor="text1"/>
+          <w:sz w:val="16"/>
+          <w:szCs w:val="16"/>
+        </w:rPr>
+        <w:t>';</w:t>
+      </w:r>
+      <w:proofErr w:type="gramEnd"/>
     </w:p>
     <w:p>
       <w:pPr>
@@ -380,14 +391,47 @@
     <w:p>
       <w:pPr>
         <w:pStyle w:val="ListParagraph"/>
-        <w:rPr>
-          <w:rFonts w:eastAsia="Times New Roman" w:cstheme="minorHAnsi"/>
-          <w:color w:val="000000" w:themeColor="text1"/>
-          <w:spacing w:val="3"/>
-          <w:sz w:val="18"/>
-          <w:szCs w:val="18"/>
-        </w:rPr>
-      </w:pPr>
+        <w:numPr>
+          <w:ilvl w:val="1"/>
+          <w:numId w:val="3"/>
+        </w:numPr>
+        <w:rPr>
+          <w:rFonts w:eastAsia="Times New Roman" w:cstheme="minorHAnsi"/>
+          <w:color w:val="000000" w:themeColor="text1"/>
+          <w:spacing w:val="3"/>
+          <w:sz w:val="16"/>
+          <w:szCs w:val="16"/>
+        </w:rPr>
+      </w:pPr>
+      <w:r>
+        <w:rPr>
+          <w:rFonts w:eastAsia="Times New Roman" w:cstheme="minorHAnsi"/>
+          <w:color w:val="000000" w:themeColor="text1"/>
+          <w:sz w:val="16"/>
+          <w:szCs w:val="16"/>
+        </w:rPr>
+        <w:t xml:space="preserve">SELECT RESERVATION_ID, TRIP_DATE, </w:t>
+      </w:r>
+      <w:proofErr w:type="gramStart"/>
+      <w:r>
+        <w:rPr>
+          <w:rFonts w:eastAsia="Times New Roman" w:cstheme="minorHAnsi"/>
+          <w:color w:val="000000" w:themeColor="text1"/>
+          <w:sz w:val="16"/>
+          <w:szCs w:val="16"/>
+        </w:rPr>
+        <w:t>ROUND(</w:t>
+      </w:r>
+      <w:proofErr w:type="gramEnd"/>
+      <w:r>
+        <w:rPr>
+          <w:rFonts w:eastAsia="Times New Roman" w:cstheme="minorHAnsi"/>
+          <w:color w:val="000000" w:themeColor="text1"/>
+          <w:sz w:val="16"/>
+          <w:szCs w:val="16"/>
+        </w:rPr>
+        <w:t>TRIP_PRICE, 0) FROM RESERVATION;</w:t>
+      </w:r>
     </w:p>
     <w:p>
       <w:pPr>
@@ -400,6 +444,70 @@
           <w:szCs w:val="18"/>
         </w:rPr>
       </w:pPr>
+    </w:p>
+    <w:p>
+      <w:pPr>
+        <w:pStyle w:val="ListParagraph"/>
+        <w:rPr>
+          <w:rFonts w:eastAsia="Times New Roman" w:cstheme="minorHAnsi"/>
+          <w:color w:val="000000" w:themeColor="text1"/>
+          <w:spacing w:val="3"/>
+          <w:sz w:val="18"/>
+          <w:szCs w:val="18"/>
+        </w:rPr>
+      </w:pPr>
+      <w:r>
+        <w:rPr>
+          <w:rFonts w:eastAsia="Times New Roman" w:cstheme="minorHAnsi"/>
+          <w:noProof/>
+          <w:color w:val="000000" w:themeColor="text1"/>
+          <w:spacing w:val="3"/>
+          <w:sz w:val="18"/>
+          <w:szCs w:val="18"/>
+        </w:rPr>
+        <w:lastRenderedPageBreak/>
+        <w:drawing>
+          <wp:inline distT="0" distB="0" distL="0" distR="0" wp14:anchorId="52978CB6" wp14:editId="0D57F166">
+            <wp:extent cx="4249420" cy="8229600"/>
+            <wp:effectExtent l="0" t="0" r="5080" b="0"/>
+            <wp:docPr id="3" name="Picture 3" descr="Table&#10;&#10;Description automatically generated"/>
+            <wp:cNvGraphicFramePr>
+              <a:graphicFrameLocks xmlns:a="http://schemas.openxmlformats.org/drawingml/2006/main" noChangeAspect="1"/>
+            </wp:cNvGraphicFramePr>
+            <a:graphic xmlns:a="http://schemas.openxmlformats.org/drawingml/2006/main">
+              <a:graphicData uri="http://schemas.openxmlformats.org/drawingml/2006/picture">
+                <pic:pic xmlns:pic="http://schemas.openxmlformats.org/drawingml/2006/picture">
+                  <pic:nvPicPr>
+                    <pic:cNvPr id="3" name="Picture 3" descr="Table&#10;&#10;Description automatically generated"/>
+                    <pic:cNvPicPr/>
+                  </pic:nvPicPr>
+                  <pic:blipFill>
+                    <a:blip r:embed="rId7">
+                      <a:extLst>
+                        <a:ext uri="{28A0092B-C50C-407E-A947-70E740481C1C}">
+                          <a14:useLocalDpi xmlns:a14="http://schemas.microsoft.com/office/drawing/2010/main" val="0"/>
+                        </a:ext>
+                      </a:extLst>
+                    </a:blip>
+                    <a:stretch>
+                      <a:fillRect/>
+                    </a:stretch>
+                  </pic:blipFill>
+                  <pic:spPr>
+                    <a:xfrm>
+                      <a:off x="0" y="0"/>
+                      <a:ext cx="4249420" cy="8229600"/>
+                    </a:xfrm>
+                    <a:prstGeom prst="rect">
+                      <a:avLst/>
+                    </a:prstGeom>
+                  </pic:spPr>
+                </pic:pic>
+              </a:graphicData>
+            </a:graphic>
+          </wp:inline>
+        </w:drawing>
+      </w:r>
     </w:p>
     <w:p>
       <w:pPr>
@@ -424,6 +532,7 @@
           <w:sz w:val="18"/>
           <w:szCs w:val="18"/>
         </w:rPr>
+        <w:lastRenderedPageBreak/>
         <w:t>Write PL/SQL or T-SQL procedures to accomplish the following tasks:</w:t>
       </w:r>
     </w:p>
@@ -457,6 +566,79 @@
       <w:r>
         <w:rPr>
           <w:rFonts w:eastAsia="Times New Roman" w:cstheme="minorHAnsi"/>
+          <w:noProof/>
+          <w:color w:val="000000" w:themeColor="text1"/>
+          <w:spacing w:val="3"/>
+          <w:sz w:val="18"/>
+          <w:szCs w:val="18"/>
+        </w:rPr>
+        <w:drawing>
+          <wp:anchor distT="0" distB="0" distL="114300" distR="114300" simplePos="0" relativeHeight="251660288" behindDoc="0" locked="0" layoutInCell="1" allowOverlap="1" wp14:anchorId="5F5B39F6" wp14:editId="151A9419">
+            <wp:simplePos x="0" y="0"/>
+            <wp:positionH relativeFrom="column">
+              <wp:posOffset>42334</wp:posOffset>
+            </wp:positionH>
+            <wp:positionV relativeFrom="paragraph">
+              <wp:posOffset>419100</wp:posOffset>
+            </wp:positionV>
+            <wp:extent cx="5943600" cy="4566920"/>
+            <wp:effectExtent l="0" t="0" r="0" b="5080"/>
+            <wp:wrapThrough wrapText="bothSides">
+              <wp:wrapPolygon edited="0">
+                <wp:start x="0" y="0"/>
+                <wp:lineTo x="0" y="21564"/>
+                <wp:lineTo x="21554" y="21564"/>
+                <wp:lineTo x="21554" y="0"/>
+                <wp:lineTo x="0" y="0"/>
+              </wp:wrapPolygon>
+            </wp:wrapThrough>
+            <wp:docPr id="4" name="Picture 4" descr="Graphical user interface, text&#10;&#10;Description automatically generated"/>
+            <wp:cNvGraphicFramePr>
+              <a:graphicFrameLocks xmlns:a="http://schemas.openxmlformats.org/drawingml/2006/main" noChangeAspect="1"/>
+            </wp:cNvGraphicFramePr>
+            <a:graphic xmlns:a="http://schemas.openxmlformats.org/drawingml/2006/main">
+              <a:graphicData uri="http://schemas.openxmlformats.org/drawingml/2006/picture">
+                <pic:pic xmlns:pic="http://schemas.openxmlformats.org/drawingml/2006/picture">
+                  <pic:nvPicPr>
+                    <pic:cNvPr id="4" name="Picture 4" descr="Graphical user interface, text&#10;&#10;Description automatically generated"/>
+                    <pic:cNvPicPr/>
+                  </pic:nvPicPr>
+                  <pic:blipFill>
+                    <a:blip r:embed="rId8" cstate="print">
+                      <a:extLst>
+                        <a:ext uri="{28A0092B-C50C-407E-A947-70E740481C1C}">
+                          <a14:useLocalDpi xmlns:a14="http://schemas.microsoft.com/office/drawing/2010/main" val="0"/>
+                        </a:ext>
+                      </a:extLst>
+                    </a:blip>
+                    <a:stretch>
+                      <a:fillRect/>
+                    </a:stretch>
+                  </pic:blipFill>
+                  <pic:spPr>
+                    <a:xfrm>
+                      <a:off x="0" y="0"/>
+                      <a:ext cx="5943600" cy="4566920"/>
+                    </a:xfrm>
+                    <a:prstGeom prst="rect">
+                      <a:avLst/>
+                    </a:prstGeom>
+                  </pic:spPr>
+                </pic:pic>
+              </a:graphicData>
+            </a:graphic>
+            <wp14:sizeRelH relativeFrom="page">
+              <wp14:pctWidth>0</wp14:pctWidth>
+            </wp14:sizeRelH>
+            <wp14:sizeRelV relativeFrom="page">
+              <wp14:pctHeight>0</wp14:pctHeight>
+            </wp14:sizeRelV>
+          </wp:anchor>
+        </w:drawing>
+      </w:r>
+      <w:r>
+        <w:rPr>
+          <w:rFonts w:eastAsia="Times New Roman" w:cstheme="minorHAnsi"/>
           <w:color w:val="000000" w:themeColor="text1"/>
           <w:spacing w:val="3"/>
           <w:sz w:val="18"/>
@@ -464,6 +646,19 @@
         </w:rPr>
         <w:t>Obtain the first name and last name, separated by a space, of the guide whose number currently is stored in I_GUIDE_NUM. Place these values in the variables I_FIRST_NAME and I_LAST_NAME. Output the contents of I_GUIDE_NUM, I_FIRST_NAME, and I_ LAST_NAME.</w:t>
       </w:r>
+    </w:p>
+    <w:p>
+      <w:pPr>
+        <w:pStyle w:val="ListParagraph"/>
+        <w:ind w:left="1440"/>
+        <w:rPr>
+          <w:rFonts w:eastAsia="Times New Roman" w:cstheme="minorHAnsi"/>
+          <w:color w:val="000000" w:themeColor="text1"/>
+          <w:spacing w:val="3"/>
+          <w:sz w:val="18"/>
+          <w:szCs w:val="18"/>
+        </w:rPr>
+      </w:pPr>
     </w:p>
     <w:p>
       <w:pPr>
@@ -540,7 +735,6 @@
           <w:sz w:val="18"/>
           <w:szCs w:val="18"/>
         </w:rPr>
-        <w:lastRenderedPageBreak/>
         <w:t>Change the last name of the guide whose number is stored in I_GUIDE_NUM to the value currently found in I_LAST_NAME.</w:t>
       </w:r>
     </w:p>
@@ -617,6 +811,39 @@
         </w:rPr>
         <w:t>Write PL/SQL or T-SQL procedures to retrieve and output the reservation ID, trip ID, number of persons, and trip price for every reservation whose customer number is stored in I_CUSTOMER_NUM.</w:t>
       </w:r>
+    </w:p>
+    <w:p>
+      <w:pPr>
+        <w:rPr>
+          <w:rFonts w:eastAsia="Times New Roman" w:cstheme="minorHAnsi"/>
+          <w:color w:val="000000" w:themeColor="text1"/>
+          <w:spacing w:val="3"/>
+          <w:sz w:val="18"/>
+          <w:szCs w:val="18"/>
+        </w:rPr>
+      </w:pPr>
+    </w:p>
+    <w:p>
+      <w:pPr>
+        <w:rPr>
+          <w:rFonts w:eastAsia="Times New Roman" w:cstheme="minorHAnsi"/>
+          <w:color w:val="000000" w:themeColor="text1"/>
+          <w:spacing w:val="3"/>
+          <w:sz w:val="18"/>
+          <w:szCs w:val="18"/>
+        </w:rPr>
+      </w:pPr>
+    </w:p>
+    <w:p>
+      <w:pPr>
+        <w:rPr>
+          <w:rFonts w:eastAsia="Times New Roman" w:cstheme="minorHAnsi"/>
+          <w:color w:val="000000" w:themeColor="text1"/>
+          <w:spacing w:val="3"/>
+          <w:sz w:val="18"/>
+          <w:szCs w:val="18"/>
+        </w:rPr>
+      </w:pPr>
     </w:p>
     <w:sectPr>
       <w:pgSz w:w="12240" w:h="15840"/>
@@ -950,7 +1177,7 @@
         <w:ind w:left="1440" w:hanging="360"/>
       </w:pPr>
     </w:lvl>
-    <w:lvl w:ilvl="2" w:tplc="0409001B" w:tentative="1">
+    <w:lvl w:ilvl="2" w:tplc="0409001B">
       <w:start w:val="1"/>
       <w:numFmt w:val="lowerRoman"/>
       <w:lvlText w:val="%3."/>

</xml_diff>